<commit_message>
have organised my code
</commit_message>
<xml_diff>
--- a/11 SEN Assessment 2 Documentation By Lucas D.docx
+++ b/11 SEN Assessment 2 Documentation By Lucas D.docx
@@ -167,21 +167,7 @@
                 <w:rStyle w:val="Hyperlink"/>
                 <w:noProof/>
               </w:rPr>
-              <w:t>Plann</w:t>
-            </w:r>
-            <w:r>
-              <w:rPr>
-                <w:rStyle w:val="Hyperlink"/>
-                <w:noProof/>
-              </w:rPr>
-              <w:t>i</w:t>
-            </w:r>
-            <w:r>
-              <w:rPr>
-                <w:rStyle w:val="Hyperlink"/>
-                <w:noProof/>
-              </w:rPr>
-              <w:t>ng</w:t>
+              <w:t>Planning</w:t>
             </w:r>
             <w:r>
               <w:rPr>
@@ -1169,10 +1155,7 @@
         <w:pStyle w:val="ListParagraph"/>
       </w:pPr>
       <w:r>
-        <w:t xml:space="preserve">most importantly </w:t>
-      </w:r>
-      <w:r>
-        <w:t xml:space="preserve">to make sure the password hasn’t already been used in known data </w:t>
+        <w:t xml:space="preserve">most importantly to make sure the password hasn’t already been used in known data </w:t>
       </w:r>
       <w:r>
         <w:t>breaches</w:t>
@@ -1206,6 +1189,9 @@
       </w:pPr>
       <w:bookmarkStart w:id="2" w:name="_Toc167198327"/>
       <w:r>
+        <w:rPr>
+          <w:highlight w:val="yellow"/>
+        </w:rPr>
         <w:lastRenderedPageBreak/>
         <w:t>Algorithm Design</w:t>
       </w:r>
@@ -2084,6 +2070,9 @@
       </w:pPr>
       <w:bookmarkStart w:id="3" w:name="_Toc167198328"/>
       <w:r>
+        <w:rPr>
+          <w:highlight w:val="yellow"/>
+        </w:rPr>
         <w:lastRenderedPageBreak/>
         <w:t>Storyboard</w:t>
       </w:r>
@@ -2318,7 +2307,7 @@
           <w:noProof/>
         </w:rPr>
         <w:drawing>
-          <wp:inline distT="0" distB="0" distL="0" distR="0" wp14:anchorId="0147B653" wp14:editId="7309886F">
+          <wp:inline distT="0" distB="0" distL="0" distR="0" wp14:anchorId="0147B653" wp14:editId="31223835">
             <wp:extent cx="6684571" cy="1663700"/>
             <wp:effectExtent l="0" t="0" r="0" b="0"/>
             <wp:docPr id="1398861044" name="Picture 1" descr="A screenshot of a calendar&#10;&#10;Description automatically generated"/>
@@ -2373,6 +2362,9 @@
       </w:r>
       <w:bookmarkStart w:id="7" w:name="_Toc167198330"/>
       <w:r>
+        <w:rPr>
+          <w:highlight w:val="yellow"/>
+        </w:rPr>
         <w:lastRenderedPageBreak/>
         <w:t>Implementation</w:t>
       </w:r>
@@ -2421,6 +2413,9 @@
       </w:pPr>
       <w:bookmarkStart w:id="9" w:name="_Toc167198332"/>
       <w:r>
+        <w:rPr>
+          <w:highlight w:val="yellow"/>
+        </w:rPr>
         <w:lastRenderedPageBreak/>
         <w:t>Testing</w:t>
       </w:r>
@@ -5783,12 +5778,6 @@
 </file>
 
 <file path=customXml/item1.xml><?xml version="1.0" encoding="utf-8"?>
-<p:properties xmlns:p="http://schemas.microsoft.com/office/2006/metadata/properties" xmlns:xsi="http://www.w3.org/2001/XMLSchema-instance" xmlns:pc="http://schemas.microsoft.com/office/infopath/2007/PartnerControls">
-  <documentManagement/>
-</p:properties>
-</file>
-
-<file path=customXml/item2.xml><?xml version="1.0" encoding="utf-8"?>
 <?mso-contentType ?>
 <FormTemplates xmlns="http://schemas.microsoft.com/sharepoint/v3/contenttype/forms">
   <Display>DocumentLibraryForm</Display>
@@ -5797,7 +5786,17 @@
 </FormTemplates>
 </file>
 
+<file path=customXml/item2.xml><?xml version="1.0" encoding="utf-8"?>
+<p:properties xmlns:p="http://schemas.microsoft.com/office/2006/metadata/properties" xmlns:xsi="http://www.w3.org/2001/XMLSchema-instance" xmlns:pc="http://schemas.microsoft.com/office/infopath/2007/PartnerControls">
+  <documentManagement/>
+</p:properties>
+</file>
+
 <file path=customXml/item3.xml><?xml version="1.0" encoding="utf-8"?>
+<b:Sources xmlns:b="http://schemas.openxmlformats.org/officeDocument/2006/bibliography" xmlns="http://schemas.openxmlformats.org/officeDocument/2006/bibliography" SelectedStyle="/APASixthEditionOfficeOnline.xsl" StyleName="APA" Version="6"/>
+</file>
+
+<file path=customXml/item4.xml><?xml version="1.0" encoding="utf-8"?>
 <ct:contentTypeSchema xmlns:ct="http://schemas.microsoft.com/office/2006/metadata/contentType" xmlns:ma="http://schemas.microsoft.com/office/2006/metadata/properties/metaAttributes" ct:_="" ma:_="" ma:contentTypeName="Document" ma:contentTypeID="0x010100C9884658AA63B945ADCDDDD85B9334BA" ma:contentTypeVersion="6" ma:contentTypeDescription="Create a new document." ma:contentTypeScope="" ma:versionID="625e771998142f3c84749c5406d1c809">
   <xsd:schema xmlns:xsd="http://www.w3.org/2001/XMLSchema" xmlns:xs="http://www.w3.org/2001/XMLSchema" xmlns:p="http://schemas.microsoft.com/office/2006/metadata/properties" xmlns:ns2="6d675145-75b6-4d71-a4df-59b092cf21b4" xmlns:ns3="13fcc74b-f3f5-414f-a3fa-01e0cc5d5a4e" targetNamespace="http://schemas.microsoft.com/office/2006/metadata/properties" ma:root="true" ma:fieldsID="f06820965ec2c20f655f76beeb269ec1" ns2:_="" ns3:_="">
     <xsd:import namespace="6d675145-75b6-4d71-a4df-59b092cf21b4"/>
@@ -5976,11 +5975,15 @@
 </ct:contentTypeSchema>
 </file>
 
-<file path=customXml/item4.xml><?xml version="1.0" encoding="utf-8"?>
-<b:Sources xmlns:b="http://schemas.openxmlformats.org/officeDocument/2006/bibliography" xmlns="http://schemas.openxmlformats.org/officeDocument/2006/bibliography" SelectedStyle="/APASixthEditionOfficeOnline.xsl" StyleName="APA" Version="6"/>
+<file path=customXml/itemProps1.xml><?xml version="1.0" encoding="utf-8"?>
+<ds:datastoreItem xmlns:ds="http://schemas.openxmlformats.org/officeDocument/2006/customXml" ds:itemID="{218FAFB2-64F2-42A3-A245-5EF09DCD8849}">
+  <ds:schemaRefs>
+    <ds:schemaRef ds:uri="http://schemas.microsoft.com/sharepoint/v3/contenttype/forms"/>
+  </ds:schemaRefs>
+</ds:datastoreItem>
 </file>
 
-<file path=customXml/itemProps1.xml><?xml version="1.0" encoding="utf-8"?>
+<file path=customXml/itemProps2.xml><?xml version="1.0" encoding="utf-8"?>
 <ds:datastoreItem xmlns:ds="http://schemas.openxmlformats.org/officeDocument/2006/customXml" ds:itemID="{CFB99BA0-7FF1-4A95-AAC5-6BB757ECFCB2}">
   <ds:schemaRefs>
     <ds:schemaRef ds:uri="http://schemas.microsoft.com/office/2006/metadata/properties"/>
@@ -5989,15 +5992,15 @@
 </ds:datastoreItem>
 </file>
 
-<file path=customXml/itemProps2.xml><?xml version="1.0" encoding="utf-8"?>
-<ds:datastoreItem xmlns:ds="http://schemas.openxmlformats.org/officeDocument/2006/customXml" ds:itemID="{218FAFB2-64F2-42A3-A245-5EF09DCD8849}">
+<file path=customXml/itemProps3.xml><?xml version="1.0" encoding="utf-8"?>
+<ds:datastoreItem xmlns:ds="http://schemas.openxmlformats.org/officeDocument/2006/customXml" ds:itemID="{C3CF9FD0-2FD1-C344-B316-7404713E3150}">
   <ds:schemaRefs>
-    <ds:schemaRef ds:uri="http://schemas.microsoft.com/sharepoint/v3/contenttype/forms"/>
+    <ds:schemaRef ds:uri="http://schemas.openxmlformats.org/officeDocument/2006/bibliography"/>
   </ds:schemaRefs>
 </ds:datastoreItem>
 </file>
 
-<file path=customXml/itemProps3.xml><?xml version="1.0" encoding="utf-8"?>
+<file path=customXml/itemProps4.xml><?xml version="1.0" encoding="utf-8"?>
 <ds:datastoreItem xmlns:ds="http://schemas.openxmlformats.org/officeDocument/2006/customXml" ds:itemID="{ECB8B960-5806-4CAF-B323-28B11D3328D3}">
   <ds:schemaRefs>
     <ds:schemaRef ds:uri="http://schemas.microsoft.com/office/2006/metadata/contentType"/>
@@ -6014,12 +6017,4 @@
     <ds:schemaRef ds:uri="http://schemas.microsoft.com/internal/obd"/>
   </ds:schemaRefs>
 </ds:datastoreItem>
-</file>
-
-<file path=customXml/itemProps4.xml><?xml version="1.0" encoding="utf-8"?>
-<ds:datastoreItem xmlns:ds="http://schemas.openxmlformats.org/officeDocument/2006/customXml" ds:itemID="{C3CF9FD0-2FD1-C344-B316-7404713E3150}">
-  <ds:schemaRefs>
-    <ds:schemaRef ds:uri="http://schemas.openxmlformats.org/officeDocument/2006/bibliography"/>
-  </ds:schemaRefs>
-</ds:datastoreItem>
 </file>
</xml_diff>